<commit_message>
update after first review
</commit_message>
<xml_diff>
--- a/act_report.docx
+++ b/act_report.docx
@@ -670,14 +670,7 @@
           <w:sz w:val="28"/>
           <w:szCs w:val="28"/>
         </w:rPr>
-        <w:t xml:space="preserve"> with 2034 observation then twitter for web client with 30 observation and lastly twitter for Desktop with 11 </w:t>
-      </w:r>
-      <w:r>
-        <w:rPr>
-          <w:sz w:val="28"/>
-          <w:szCs w:val="28"/>
-        </w:rPr>
-        <w:t>observations</w:t>
+        <w:t xml:space="preserve"> with 2034 observation then twitter for web client with 30 observation and lastly twitter for Desktop with 11 observations</w:t>
       </w:r>
       <w:r>
         <w:rPr>
@@ -704,10 +697,235 @@
           <w:szCs w:val="28"/>
         </w:rPr>
       </w:pPr>
+    </w:p>
+    <w:p>
+      <w:pPr>
+        <w:jc w:val="both"/>
+        <w:rPr>
+          <w:sz w:val="28"/>
+          <w:szCs w:val="28"/>
+        </w:rPr>
+      </w:pPr>
+    </w:p>
+    <w:p>
+      <w:pPr>
+        <w:jc w:val="both"/>
+        <w:rPr>
+          <w:sz w:val="28"/>
+          <w:szCs w:val="28"/>
+        </w:rPr>
+      </w:pPr>
+    </w:p>
+    <w:p>
+      <w:pPr>
+        <w:jc w:val="both"/>
+        <w:rPr>
+          <w:sz w:val="28"/>
+          <w:szCs w:val="28"/>
+        </w:rPr>
+      </w:pPr>
+    </w:p>
+    <w:p>
+      <w:pPr>
+        <w:jc w:val="center"/>
+        <w:rPr>
+          <w:b/>
+          <w:bCs/>
+          <w:i/>
+          <w:iCs/>
+          <w:sz w:val="28"/>
+          <w:szCs w:val="28"/>
+          <w:u w:val="single"/>
+        </w:rPr>
+      </w:pPr>
+      <w:r>
+        <w:rPr>
+          <w:b/>
+          <w:bCs/>
+          <w:i/>
+          <w:iCs/>
+          <w:sz w:val="28"/>
+          <w:szCs w:val="28"/>
+          <w:u w:val="single"/>
+        </w:rPr>
+        <w:lastRenderedPageBreak/>
+        <w:t>Breakdown of dog stage</w:t>
+      </w:r>
+    </w:p>
+    <w:p>
+      <w:pPr>
+        <w:jc w:val="both"/>
+        <w:rPr>
+          <w:sz w:val="28"/>
+          <w:szCs w:val="28"/>
+        </w:rPr>
+      </w:pPr>
+    </w:p>
+    <w:p>
+      <w:pPr>
+        <w:jc w:val="both"/>
+        <w:rPr>
+          <w:sz w:val="28"/>
+          <w:szCs w:val="28"/>
+        </w:rPr>
+      </w:pPr>
+      <w:r>
+        <w:rPr>
+          <w:noProof/>
+          <w:sz w:val="28"/>
+          <w:szCs w:val="28"/>
+        </w:rPr>
+        <w:drawing>
+          <wp:inline distT="0" distB="0" distL="0" distR="0" wp14:anchorId="16E97C5D" wp14:editId="4A306ADF">
+            <wp:extent cx="5434920" cy="3149206"/>
+            <wp:effectExtent l="0" t="0" r="0" b="0"/>
+            <wp:docPr id="3" name="Picture 3"/>
+            <wp:cNvGraphicFramePr>
+              <a:graphicFrameLocks xmlns:a="http://schemas.openxmlformats.org/drawingml/2006/main" noChangeAspect="1"/>
+            </wp:cNvGraphicFramePr>
+            <a:graphic xmlns:a="http://schemas.openxmlformats.org/drawingml/2006/main">
+              <a:graphicData uri="http://schemas.openxmlformats.org/drawingml/2006/picture">
+                <pic:pic xmlns:pic="http://schemas.openxmlformats.org/drawingml/2006/picture">
+                  <pic:nvPicPr>
+                    <pic:cNvPr id="3" name="Picture 3"/>
+                    <pic:cNvPicPr/>
+                  </pic:nvPicPr>
+                  <pic:blipFill>
+                    <a:blip r:embed="rId5">
+                      <a:extLst>
+                        <a:ext uri="{28A0092B-C50C-407E-A947-70E740481C1C}">
+                          <a14:useLocalDpi xmlns:a14="http://schemas.microsoft.com/office/drawing/2010/main" val="0"/>
+                        </a:ext>
+                      </a:extLst>
+                    </a:blip>
+                    <a:stretch>
+                      <a:fillRect/>
+                    </a:stretch>
+                  </pic:blipFill>
+                  <pic:spPr>
+                    <a:xfrm>
+                      <a:off x="0" y="0"/>
+                      <a:ext cx="5434920" cy="3149206"/>
+                    </a:xfrm>
+                    <a:prstGeom prst="rect">
+                      <a:avLst/>
+                    </a:prstGeom>
+                  </pic:spPr>
+                </pic:pic>
+              </a:graphicData>
+            </a:graphic>
+          </wp:inline>
+        </w:drawing>
+      </w:r>
+    </w:p>
+    <w:p>
+      <w:pPr>
+        <w:jc w:val="both"/>
+        <w:rPr>
+          <w:sz w:val="28"/>
+          <w:szCs w:val="28"/>
+        </w:rPr>
+      </w:pPr>
+    </w:p>
+    <w:p>
+      <w:pPr>
+        <w:jc w:val="both"/>
+        <w:rPr>
+          <w:sz w:val="28"/>
+          <w:szCs w:val="28"/>
+        </w:rPr>
+      </w:pPr>
+    </w:p>
+    <w:p>
+      <w:pPr>
+        <w:jc w:val="center"/>
+        <w:rPr>
+          <w:b/>
+          <w:bCs/>
+          <w:i/>
+          <w:iCs/>
+          <w:sz w:val="28"/>
+          <w:szCs w:val="28"/>
+          <w:u w:val="single"/>
+        </w:rPr>
+      </w:pPr>
+      <w:r>
+        <w:rPr>
+          <w:b/>
+          <w:bCs/>
+          <w:i/>
+          <w:iCs/>
+          <w:noProof/>
+          <w:sz w:val="28"/>
+          <w:szCs w:val="28"/>
+          <w:u w:val="single"/>
+        </w:rPr>
+        <w:drawing>
+          <wp:anchor distT="0" distB="0" distL="114300" distR="114300" simplePos="0" relativeHeight="251658240" behindDoc="1" locked="0" layoutInCell="1" allowOverlap="1" wp14:anchorId="2AA9B226" wp14:editId="0452184B">
+            <wp:simplePos x="0" y="0"/>
+            <wp:positionH relativeFrom="column">
+              <wp:posOffset>426720</wp:posOffset>
+            </wp:positionH>
+            <wp:positionV relativeFrom="paragraph">
+              <wp:posOffset>1727200</wp:posOffset>
+            </wp:positionV>
+            <wp:extent cx="5212080" cy="3474720"/>
+            <wp:effectExtent l="0" t="0" r="0" b="0"/>
+            <wp:wrapSquare wrapText="bothSides"/>
+            <wp:docPr id="2" name="Picture 2"/>
+            <wp:cNvGraphicFramePr>
+              <a:graphicFrameLocks xmlns:a="http://schemas.openxmlformats.org/drawingml/2006/main" noChangeAspect="1"/>
+            </wp:cNvGraphicFramePr>
+            <a:graphic xmlns:a="http://schemas.openxmlformats.org/drawingml/2006/main">
+              <a:graphicData uri="http://schemas.openxmlformats.org/drawingml/2006/picture">
+                <pic:pic xmlns:pic="http://schemas.openxmlformats.org/drawingml/2006/picture">
+                  <pic:nvPicPr>
+                    <pic:cNvPr id="2" name="Picture 2"/>
+                    <pic:cNvPicPr/>
+                  </pic:nvPicPr>
+                  <pic:blipFill>
+                    <a:blip r:embed="rId6">
+                      <a:extLst>
+                        <a:ext uri="{28A0092B-C50C-407E-A947-70E740481C1C}">
+                          <a14:useLocalDpi xmlns:a14="http://schemas.microsoft.com/office/drawing/2010/main" val="0"/>
+                        </a:ext>
+                      </a:extLst>
+                    </a:blip>
+                    <a:stretch>
+                      <a:fillRect/>
+                    </a:stretch>
+                  </pic:blipFill>
+                  <pic:spPr>
+                    <a:xfrm>
+                      <a:off x="0" y="0"/>
+                      <a:ext cx="5212080" cy="3474720"/>
+                    </a:xfrm>
+                    <a:prstGeom prst="rect">
+                      <a:avLst/>
+                    </a:prstGeom>
+                  </pic:spPr>
+                </pic:pic>
+              </a:graphicData>
+            </a:graphic>
+          </wp:anchor>
+        </w:drawing>
+      </w:r>
+      <w:r>
+        <w:rPr>
+          <w:b/>
+          <w:bCs/>
+          <w:i/>
+          <w:iCs/>
+          <w:sz w:val="28"/>
+          <w:szCs w:val="28"/>
+          <w:u w:val="single"/>
+        </w:rPr>
+        <w:t>The number of the prediction that is a dog breed</w:t>
+      </w:r>
     </w:p>
     <w:sectPr>
       <w:pgSz w:w="12240" w:h="15840"/>
-      <w:pgMar w:top="810" w:right="1440" w:bottom="1440" w:left="1440" w:header="720" w:footer="720" w:gutter="0"/>
+      <w:pgMar w:top="810" w:right="1440" w:bottom="270" w:left="1440" w:header="720" w:footer="720" w:gutter="0"/>
       <w:cols w:space="720"/>
       <w:docGrid w:linePitch="360"/>
     </w:sectPr>

</xml_diff>